<commit_message>
beres cetak IjinKeramaian (tabel, service, format surat, cetak). Update database simkel/simkel_26-10-2014 (1).sql
</commit_message>
<xml_diff>
--- a/etc/data/template/KetJandaDudaTemplate.docx
+++ b/etc/data/template/KetJandaDudaTemplate.docx
@@ -44,7 +44,7 @@
           <v:shape id="_x0000_s1100" type="#_x0000_t75" style="position:absolute;left:0;text-align:left;margin-left:28.65pt;margin-top:0;width:68.7pt;height:1in;z-index:251658240;visibility:visible;mso-wrap-edited:f" wrapcoords="-191 0 -191 21421 21600 21421 21600 0 -191 0">
             <v:imagedata r:id="rId8" o:title="" grayscale="t" bilevel="t"/>
           </v:shape>
-          <o:OLEObject Type="Embed" ProgID="Word.Picture.8" ShapeID="_x0000_s1100" DrawAspect="Content" ObjectID="_1475855917" r:id="rId9"/>
+          <o:OLEObject Type="Embed" ProgID="Word.Picture.8" ShapeID="_x0000_s1100" DrawAspect="Content" ObjectID="_1475858415" r:id="rId9"/>
         </w:object>
       </w:r>
       <w:r>
@@ -218,7 +218,7 @@
           </mc:Choice>
           <mc:Fallback>
             <w:pict>
-              <v:line w14:anchorId="7C9BB100" id="Straight Connector 2" o:spid="_x0000_s1026" style="position:absolute;z-index:251660288;visibility:visible;mso-wrap-style:square;mso-width-percent:0;mso-height-percent:0;mso-wrap-distance-left:9pt;mso-wrap-distance-top:0;mso-wrap-distance-right:9pt;mso-wrap-distance-bottom:0;mso-position-horizontal:absolute;mso-position-horizontal-relative:text;mso-position-vertical:absolute;mso-position-vertical-relative:text;mso-width-percent:0;mso-height-percent:0;mso-width-relative:page;mso-height-relative:page" from="1.15pt,1.7pt" to="465.7pt,1.7pt" o:gfxdata="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" strokeweight="4.5pt">
+              <v:line w14:anchorId="49B89F4E" id="Straight Connector 2" o:spid="_x0000_s1026" style="position:absolute;z-index:251660288;visibility:visible;mso-wrap-style:square;mso-width-percent:0;mso-height-percent:0;mso-wrap-distance-left:9pt;mso-wrap-distance-top:0;mso-wrap-distance-right:9pt;mso-wrap-distance-bottom:0;mso-position-horizontal:absolute;mso-position-horizontal-relative:text;mso-position-vertical:absolute;mso-position-vertical-relative:text;mso-width-percent:0;mso-height-percent:0;mso-width-relative:page;mso-height-relative:page" from="1.15pt,1.7pt" to="465.7pt,1.7pt" o:gfxdata="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" strokeweight="4.5pt">
                 <v:stroke linestyle="thinThick"/>
               </v:line>
             </w:pict>
@@ -750,7 +750,6 @@
         </w:rPr>
         <w:tab/>
       </w:r>
-      <w:bookmarkStart w:id="0" w:name="_GoBack"/>
       <w:r>
         <w:rPr>
           <w:rFonts w:ascii="Tahoma" w:hAnsi="Tahoma" w:cs="Tahoma"/>
@@ -759,7 +758,6 @@
         </w:rPr>
         <w:t>${status}</w:t>
       </w:r>
-      <w:bookmarkEnd w:id="0"/>
     </w:p>
     <w:p>
       <w:pPr>
@@ -1131,33 +1129,57 @@
         <w:rPr>
           <w:rFonts w:ascii="Tahoma" w:hAnsi="Tahoma" w:cs="Tahoma"/>
           <w:b/>
-          <w:color w:val="FF0000"/>
-        </w:rPr>
-        <w:t>JANDA</w:t>
+          <w:bCs/>
+        </w:rPr>
+        <w:t>${ket</w:t>
       </w:r>
       <w:r>
         <w:rPr>
           <w:rFonts w:ascii="Tahoma" w:hAnsi="Tahoma" w:cs="Tahoma"/>
           <w:b/>
+          <w:bCs/>
+        </w:rPr>
+        <w:t>}</w:t>
+      </w:r>
+      <w:r>
+        <w:rPr>
+          <w:rFonts w:ascii="Tahoma" w:hAnsi="Tahoma" w:cs="Tahoma"/>
+          <w:b/>
+          <w:bCs/>
+          <w:lang w:val="id-ID"/>
+        </w:rPr>
+        <w:t xml:space="preserve"> </w:t>
+      </w:r>
+      <w:r>
+        <w:rPr>
+          <w:rFonts w:ascii="Tahoma" w:hAnsi="Tahoma" w:cs="Tahoma"/>
+          <w:bCs/>
+        </w:rPr>
+        <w:t>${</w:t>
+      </w:r>
+      <w:r>
+        <w:rPr>
+          <w:rFonts w:ascii="Tahoma" w:hAnsi="Tahoma" w:cs="Tahoma"/>
+          <w:bCs/>
+        </w:rPr>
+        <w:t>sebabJandaDuda</w:t>
+      </w:r>
+      <w:bookmarkStart w:id="0" w:name="_GoBack"/>
+      <w:bookmarkEnd w:id="0"/>
+      <w:r>
+        <w:rPr>
+          <w:rFonts w:ascii="Tahoma" w:hAnsi="Tahoma" w:cs="Tahoma"/>
+          <w:bCs/>
+        </w:rPr>
+        <w:t>}</w:t>
+      </w:r>
+      <w:r>
+        <w:rPr>
+          <w:rFonts w:ascii="Tahoma" w:hAnsi="Tahoma" w:cs="Tahoma"/>
           <w:color w:val="FF0000"/>
           <w:lang w:val="id-ID"/>
         </w:rPr>
-        <w:t>/DUDA</w:t>
-      </w:r>
-      <w:r>
-        <w:rPr>
-          <w:rFonts w:ascii="Tahoma" w:hAnsi="Tahoma" w:cs="Tahoma"/>
-          <w:color w:val="FF0000"/>
-        </w:rPr>
         <w:t xml:space="preserve"> </w:t>
-      </w:r>
-      <w:r>
-        <w:rPr>
-          <w:rFonts w:ascii="Tahoma" w:hAnsi="Tahoma" w:cs="Tahoma"/>
-          <w:color w:val="FF0000"/>
-          <w:lang w:val="id-ID"/>
-        </w:rPr>
-        <w:t xml:space="preserve">cerai mati / hidup </w:t>
       </w:r>
       <w:r>
         <w:rPr>
@@ -2884,7 +2906,7 @@
 </file>
 
 <file path=customXml/itemProps1.xml><?xml version="1.0" encoding="utf-8"?>
-<ds:datastoreItem xmlns:ds="http://schemas.openxmlformats.org/officeDocument/2006/customXml" ds:itemID="{E1727BB1-DA97-456F-B069-EDF23FD6995A}">
+<ds:datastoreItem xmlns:ds="http://schemas.openxmlformats.org/officeDocument/2006/customXml" ds:itemID="{9396380F-C2A9-4DA4-9711-CE61AC3F6BDF}">
   <ds:schemaRefs>
     <ds:schemaRef ds:uri="http://schemas.openxmlformats.org/officeDocument/2006/bibliography"/>
   </ds:schemaRefs>

</xml_diff>

<commit_message>
update database simkel_08-11-2014.sql fix pemberdayaan dan trantib
</commit_message>
<xml_diff>
--- a/etc/data/template/KetJandaDudaTemplate.docx
+++ b/etc/data/template/KetJandaDudaTemplate.docx
@@ -44,7 +44,7 @@
           <v:shape id="_x0000_s1100" type="#_x0000_t75" style="position:absolute;left:0;text-align:left;margin-left:28.65pt;margin-top:0;width:68.7pt;height:1in;z-index:251658240;visibility:visible;mso-wrap-edited:f" wrapcoords="-191 0 -191 21421 21600 21421 21600 0 -191 0">
             <v:imagedata r:id="rId8" o:title="" grayscale="t" bilevel="t"/>
           </v:shape>
-          <o:OLEObject Type="Embed" ProgID="Word.Picture.8" ShapeID="_x0000_s1100" DrawAspect="Content" ObjectID="_1475858415" r:id="rId9"/>
+          <o:OLEObject Type="Embed" ProgID="Word.Picture.8" ShapeID="_x0000_s1100" DrawAspect="Content" ObjectID="_1476951509" r:id="rId9"/>
         </w:object>
       </w:r>
       <w:r>
@@ -1155,23 +1155,7 @@
           <w:rFonts w:ascii="Tahoma" w:hAnsi="Tahoma" w:cs="Tahoma"/>
           <w:bCs/>
         </w:rPr>
-        <w:t>${</w:t>
-      </w:r>
-      <w:r>
-        <w:rPr>
-          <w:rFonts w:ascii="Tahoma" w:hAnsi="Tahoma" w:cs="Tahoma"/>
-          <w:bCs/>
-        </w:rPr>
-        <w:t>sebabJandaDuda</w:t>
-      </w:r>
-      <w:bookmarkStart w:id="0" w:name="_GoBack"/>
-      <w:bookmarkEnd w:id="0"/>
-      <w:r>
-        <w:rPr>
-          <w:rFonts w:ascii="Tahoma" w:hAnsi="Tahoma" w:cs="Tahoma"/>
-          <w:bCs/>
-        </w:rPr>
-        <w:t>}</w:t>
+        <w:t>${sebabJandaDuda}</w:t>
       </w:r>
       <w:r>
         <w:rPr>
@@ -1375,6 +1359,12 @@
               <w:rPr>
                 <w:rFonts w:ascii="Tahoma" w:hAnsi="Tahoma" w:cs="Tahoma"/>
               </w:rPr>
+              <w:t xml:space="preserve">       </w:t>
+            </w:r>
+            <w:r>
+              <w:rPr>
+                <w:rFonts w:ascii="Tahoma" w:hAnsi="Tahoma" w:cs="Tahoma"/>
+              </w:rPr>
               <w:t xml:space="preserve">Leuwigajah, </w:t>
             </w:r>
             <w:r>
@@ -1402,15 +1392,8 @@
                 <w:rFonts w:ascii="Tahoma" w:hAnsi="Tahoma" w:cs="Tahoma"/>
                 <w:b/>
               </w:rPr>
-              <w:t>LURAH LEUWIGAJAH</w:t>
+              <w:t>a.n. LURAH LEUWIGAJAH</w:t>
             </w:r>
-          </w:p>
-          <w:p>
-            <w:pPr>
-              <w:rPr>
-                <w:rFonts w:ascii="Tahoma" w:hAnsi="Tahoma" w:cs="Tahoma"/>
-              </w:rPr>
-            </w:pPr>
             <w:r>
               <w:rPr>
                 <w:rFonts w:ascii="Tahoma" w:hAnsi="Tahoma" w:cs="Tahoma"/>
@@ -1441,6 +1424,16 @@
                 <w:b/>
               </w:rPr>
             </w:pPr>
+            <w:bookmarkStart w:id="0" w:name="_GoBack"/>
+            <w:bookmarkEnd w:id="0"/>
+          </w:p>
+          <w:p>
+            <w:pPr>
+              <w:rPr>
+                <w:rFonts w:ascii="Tahoma" w:hAnsi="Tahoma" w:cs="Tahoma"/>
+                <w:b/>
+              </w:rPr>
+            </w:pPr>
           </w:p>
           <w:p>
             <w:pPr>
@@ -1449,17 +1442,22 @@
               </w:tabs>
               <w:rPr>
                 <w:rFonts w:ascii="Tahoma" w:hAnsi="Tahoma" w:cs="Tahoma"/>
-                <w:b/>
-                <w:u w:val="single"/>
+                <w:bCs/>
               </w:rPr>
             </w:pPr>
             <w:r>
               <w:rPr>
                 <w:rFonts w:ascii="Tahoma" w:hAnsi="Tahoma" w:cs="Tahoma"/>
-                <w:b/>
-                <w:u w:val="single"/>
+                <w:bCs/>
               </w:rPr>
-              <w:t>AGUS ANWAR, S.Sos</w:t>
+              <w:t xml:space="preserve">       </w:t>
+            </w:r>
+            <w:r>
+              <w:rPr>
+                <w:rFonts w:ascii="Tahoma" w:hAnsi="Tahoma" w:cs="Tahoma"/>
+                <w:bCs/>
+              </w:rPr>
+              <w:t>${namaPejabat}</w:t>
             </w:r>
           </w:p>
           <w:p>
@@ -1469,11 +1467,20 @@
               </w:tabs>
               <w:rPr>
                 <w:rFonts w:ascii="Tahoma" w:hAnsi="Tahoma" w:cs="Tahoma"/>
+                <w:color w:val="FF0000"/>
               </w:rPr>
             </w:pPr>
             <w:r>
               <w:rPr>
                 <w:rFonts w:ascii="Tahoma" w:hAnsi="Tahoma" w:cs="Tahoma"/>
+                <w:color w:val="FF0000"/>
+              </w:rPr>
+              <w:t xml:space="preserve">        </w:t>
+            </w:r>
+            <w:r>
+              <w:rPr>
+                <w:rFonts w:ascii="Tahoma" w:hAnsi="Tahoma" w:cs="Tahoma"/>
+                <w:color w:val="FF0000"/>
               </w:rPr>
               <w:t>Penata Tk.I</w:t>
             </w:r>
@@ -1491,8 +1498,23 @@
             <w:r>
               <w:rPr>
                 <w:rFonts w:ascii="Tahoma" w:hAnsi="Tahoma" w:cs="Tahoma"/>
+                <w:lang w:val="sv-SE"/>
               </w:rPr>
-              <w:t>NIP. 19590916 198101 1004</w:t>
+              <w:t xml:space="preserve">        </w:t>
+            </w:r>
+            <w:r>
+              <w:rPr>
+                <w:rFonts w:ascii="Tahoma" w:hAnsi="Tahoma" w:cs="Tahoma"/>
+                <w:lang w:val="sv-SE"/>
+              </w:rPr>
+              <w:t xml:space="preserve">NIP. </w:t>
+            </w:r>
+            <w:r>
+              <w:rPr>
+                <w:rFonts w:ascii="Tahoma" w:hAnsi="Tahoma" w:cs="Tahoma"/>
+                <w:bCs/>
+              </w:rPr>
+              <w:t>${nipPejabat}</w:t>
             </w:r>
           </w:p>
           <w:p>
@@ -2906,7 +2928,7 @@
 </file>
 
 <file path=customXml/itemProps1.xml><?xml version="1.0" encoding="utf-8"?>
-<ds:datastoreItem xmlns:ds="http://schemas.openxmlformats.org/officeDocument/2006/customXml" ds:itemID="{9396380F-C2A9-4DA4-9711-CE61AC3F6BDF}">
+<ds:datastoreItem xmlns:ds="http://schemas.openxmlformats.org/officeDocument/2006/customXml" ds:itemID="{3CE5317E-54AA-44AA-9DC2-DCBBB85C6093}">
   <ds:schemaRefs>
     <ds:schemaRef ds:uri="http://schemas.openxmlformats.org/officeDocument/2006/bibliography"/>
   </ds:schemaRefs>

</xml_diff>